<commit_message>
add json quiz output
</commit_message>
<xml_diff>
--- a/test/quiz.docx
+++ b/test/quiz.docx
@@ -101,15 +101,24 @@
           <w:rFonts w:asciiTheme="minorHAnsi" w:hAnsiTheme="minorHAnsi"/>
           <w:lang w:val="ka-GE"/>
         </w:rPr>
-        <w:t xml:space="preserve">    ზ. ასდასდ</w:t>
-      </w:r>
-    </w:p>
-    <w:p>
-      <w:pPr>
-        <w:spacing w:after="0"/>
-        <w:rPr>
-          <w:rFonts w:asciiTheme="minorHAnsi" w:hAnsiTheme="minorHAnsi"/>
-          <w:lang w:val="ka-GE"/>
+        <w:t xml:space="preserve">    ზ. </w:t>
+      </w:r>
+      <w:proofErr w:type="spellStart"/>
+      <w:r>
+        <w:rPr>
+          <w:rFonts w:asciiTheme="minorHAnsi" w:hAnsiTheme="minorHAnsi"/>
+          <w:lang w:val="ka-GE"/>
+        </w:rPr>
+        <w:t>ასდასდ</w:t>
+      </w:r>
+      <w:proofErr w:type="spellEnd"/>
+    </w:p>
+    <w:p>
+      <w:pPr>
+        <w:spacing w:after="0"/>
+        <w:rPr>
+          <w:rFonts w:asciiTheme="minorHAnsi" w:hAnsiTheme="minorHAnsi"/>
+          <w:lang w:val="en-US"/>
         </w:rPr>
       </w:pPr>
       <w:r>
@@ -118,6 +127,29 @@
           <w:lang w:val="ka-GE"/>
         </w:rPr>
         <w:t xml:space="preserve">    დ. 9 თვე.</w:t>
+      </w:r>
+      <w:r>
+        <w:rPr>
+          <w:rFonts w:asciiTheme="minorHAnsi" w:hAnsiTheme="minorHAnsi"/>
+          <w:lang w:val="en-US"/>
+        </w:rPr>
+        <w:t xml:space="preserve">   </w:t>
+      </w:r>
+    </w:p>
+    <w:p>
+      <w:pPr>
+        <w:spacing w:after="0"/>
+        <w:rPr>
+          <w:rFonts w:asciiTheme="minorHAnsi" w:hAnsiTheme="minorHAnsi"/>
+          <w:lang w:val="en-US"/>
+        </w:rPr>
+      </w:pPr>
+      <w:r>
+        <w:rPr>
+          <w:rFonts w:asciiTheme="minorHAnsi" w:hAnsiTheme="minorHAnsi"/>
+          <w:lang w:val="en-US"/>
+        </w:rPr>
+        <w:t xml:space="preserve">    </w:t>
       </w:r>
     </w:p>
     <w:p>
@@ -134,6 +166,16 @@
           <w:i/>
           <w:iCs/>
           <w:color w:val="FF0000"/>
+          <w:lang w:val="en-US"/>
+        </w:rPr>
+        <w:t xml:space="preserve">   </w:t>
+      </w:r>
+      <w:r>
+        <w:rPr>
+          <w:rFonts w:asciiTheme="minorHAnsi" w:hAnsiTheme="minorHAnsi"/>
+          <w:i/>
+          <w:iCs/>
+          <w:color w:val="FF0000"/>
           <w:lang w:val="ka-GE"/>
         </w:rPr>
         <w:t>სწორი პასუხია:</w:t>
@@ -196,9 +238,34 @@
         <w:spacing w:after="0"/>
         <w:rPr>
           <w:rFonts w:asciiTheme="minorHAnsi" w:hAnsiTheme="minorHAnsi"/>
-          <w:lang w:val="ka-GE"/>
-        </w:rPr>
-      </w:pPr>
+          <w:lang w:val="en-US"/>
+        </w:rPr>
+      </w:pPr>
+      <w:proofErr w:type="spellStart"/>
+      <w:r>
+        <w:rPr>
+          <w:rFonts w:asciiTheme="minorHAnsi" w:hAnsiTheme="minorHAnsi"/>
+          <w:lang w:val="en-US"/>
+        </w:rPr>
+        <w:t>Asdasdas</w:t>
+      </w:r>
+      <w:proofErr w:type="spellEnd"/>
+      <w:r>
+        <w:rPr>
+          <w:rFonts w:asciiTheme="minorHAnsi" w:hAnsiTheme="minorHAnsi"/>
+          <w:lang w:val="en-US"/>
+        </w:rPr>
+        <w:t xml:space="preserve"> </w:t>
+      </w:r>
+      <w:proofErr w:type="spellStart"/>
+      <w:r>
+        <w:rPr>
+          <w:rFonts w:asciiTheme="minorHAnsi" w:hAnsiTheme="minorHAnsi"/>
+          <w:lang w:val="en-US"/>
+        </w:rPr>
+        <w:t>asda</w:t>
+      </w:r>
+      <w:proofErr w:type="spellEnd"/>
     </w:p>
     <w:p>
       <w:pPr>
@@ -489,6 +556,7 @@
         </w:rPr>
         <w:t xml:space="preserve"> </w:t>
       </w:r>
+      <w:proofErr w:type="spellStart"/>
       <w:r>
         <w:rPr>
           <w:rFonts w:asciiTheme="minorHAnsi" w:hAnsiTheme="minorHAnsi"/>
@@ -496,7 +564,57 @@
           <w:bCs/>
           <w:lang w:val="ka-GE"/>
         </w:rPr>
-        <w:t>ქწებ. ასდგ. ზხცდ.</w:t>
+        <w:t>ქწებ</w:t>
+      </w:r>
+      <w:proofErr w:type="spellEnd"/>
+      <w:r>
+        <w:rPr>
+          <w:rFonts w:asciiTheme="minorHAnsi" w:hAnsiTheme="minorHAnsi"/>
+          <w:b/>
+          <w:bCs/>
+          <w:lang w:val="ka-GE"/>
+        </w:rPr>
+        <w:t xml:space="preserve">. </w:t>
+      </w:r>
+      <w:proofErr w:type="spellStart"/>
+      <w:r>
+        <w:rPr>
+          <w:rFonts w:asciiTheme="minorHAnsi" w:hAnsiTheme="minorHAnsi"/>
+          <w:b/>
+          <w:bCs/>
+          <w:lang w:val="ka-GE"/>
+        </w:rPr>
+        <w:t>ასდგ</w:t>
+      </w:r>
+      <w:proofErr w:type="spellEnd"/>
+      <w:r>
+        <w:rPr>
+          <w:rFonts w:asciiTheme="minorHAnsi" w:hAnsiTheme="minorHAnsi"/>
+          <w:b/>
+          <w:bCs/>
+          <w:lang w:val="ka-GE"/>
+        </w:rPr>
+        <w:t xml:space="preserve">. </w:t>
+      </w:r>
+      <w:proofErr w:type="spellStart"/>
+      <w:r>
+        <w:rPr>
+          <w:rFonts w:asciiTheme="minorHAnsi" w:hAnsiTheme="minorHAnsi"/>
+          <w:b/>
+          <w:bCs/>
+          <w:lang w:val="ka-GE"/>
+        </w:rPr>
+        <w:t>ზხცდ</w:t>
+      </w:r>
+      <w:proofErr w:type="spellEnd"/>
+      <w:r>
+        <w:rPr>
+          <w:rFonts w:asciiTheme="minorHAnsi" w:hAnsiTheme="minorHAnsi"/>
+          <w:b/>
+          <w:bCs/>
+          <w:lang w:val="ka-GE"/>
+        </w:rPr>
+        <w:t>.</w:t>
       </w:r>
       <w:r>
         <w:rPr>
@@ -524,6 +642,7 @@
           <w:rFonts w:asciiTheme="minorHAnsi" w:hAnsiTheme="minorHAnsi"/>
           <w:lang w:val="ka-GE"/>
         </w:rPr>
+        <w:lastRenderedPageBreak/>
         <w:t xml:space="preserve">    ა. </w:t>
       </w:r>
       <w:r>
@@ -554,7 +673,6 @@
           <w:rFonts w:asciiTheme="minorHAnsi" w:hAnsiTheme="minorHAnsi"/>
           <w:lang w:val="ka-GE"/>
         </w:rPr>
-        <w:lastRenderedPageBreak/>
         <w:t xml:space="preserve">და </w:t>
       </w:r>
       <w:r>
@@ -647,8 +765,17 @@
           <w:rFonts w:asciiTheme="minorHAnsi" w:hAnsiTheme="minorHAnsi"/>
           <w:lang w:val="ka-GE"/>
         </w:rPr>
-        <w:t xml:space="preserve">    ზ. ასდასდ</w:t>
-      </w:r>
+        <w:t xml:space="preserve">    ზ. </w:t>
+      </w:r>
+      <w:proofErr w:type="spellStart"/>
+      <w:r>
+        <w:rPr>
+          <w:rFonts w:asciiTheme="minorHAnsi" w:hAnsiTheme="minorHAnsi"/>
+          <w:lang w:val="ka-GE"/>
+        </w:rPr>
+        <w:t>ასდასდ</w:t>
+      </w:r>
+      <w:proofErr w:type="spellEnd"/>
     </w:p>
     <w:p>
       <w:pPr>
@@ -697,18 +824,82 @@
         <w:spacing w:after="0"/>
         <w:rPr>
           <w:rFonts w:asciiTheme="minorHAnsi" w:hAnsiTheme="minorHAnsi"/>
-          <w:lang w:val="ka-GE"/>
-        </w:rPr>
-      </w:pPr>
-    </w:p>
-    <w:p>
-      <w:pPr>
-        <w:spacing w:after="0"/>
-        <w:rPr>
-          <w:rFonts w:asciiTheme="minorHAnsi" w:hAnsiTheme="minorHAnsi"/>
-          <w:lang w:val="ka-GE"/>
-        </w:rPr>
-      </w:pPr>
+          <w:lang w:val="en-US"/>
+        </w:rPr>
+      </w:pPr>
+      <w:proofErr w:type="spellStart"/>
+      <w:r>
+        <w:rPr>
+          <w:rFonts w:asciiTheme="minorHAnsi" w:hAnsiTheme="minorHAnsi"/>
+          <w:lang w:val="en-US"/>
+        </w:rPr>
+        <w:t>Asfhubqwuvf</w:t>
+      </w:r>
+      <w:proofErr w:type="spellEnd"/>
+      <w:r>
+        <w:rPr>
+          <w:rFonts w:asciiTheme="minorHAnsi" w:hAnsiTheme="minorHAnsi"/>
+          <w:lang w:val="en-US"/>
+        </w:rPr>
+        <w:t xml:space="preserve"> </w:t>
+      </w:r>
+      <w:proofErr w:type="spellStart"/>
+      <w:r>
+        <w:rPr>
+          <w:rFonts w:asciiTheme="minorHAnsi" w:hAnsiTheme="minorHAnsi"/>
+          <w:lang w:val="en-US"/>
+        </w:rPr>
+        <w:t>asf</w:t>
+      </w:r>
+      <w:proofErr w:type="spellEnd"/>
+      <w:r>
+        <w:rPr>
+          <w:rFonts w:asciiTheme="minorHAnsi" w:hAnsiTheme="minorHAnsi"/>
+          <w:lang w:val="en-US"/>
+        </w:rPr>
+        <w:t xml:space="preserve"> </w:t>
+      </w:r>
+      <w:proofErr w:type="spellStart"/>
+      <w:r>
+        <w:rPr>
+          <w:rFonts w:asciiTheme="minorHAnsi" w:hAnsiTheme="minorHAnsi"/>
+          <w:lang w:val="en-US"/>
+        </w:rPr>
+        <w:t>baouysdgaipus</w:t>
+      </w:r>
+      <w:proofErr w:type="spellEnd"/>
+      <w:r>
+        <w:rPr>
+          <w:rFonts w:asciiTheme="minorHAnsi" w:hAnsiTheme="minorHAnsi"/>
+          <w:lang w:val="en-US"/>
+        </w:rPr>
+        <w:t xml:space="preserve"> </w:t>
+      </w:r>
+      <w:proofErr w:type="spellStart"/>
+      <w:r>
+        <w:rPr>
+          <w:rFonts w:asciiTheme="minorHAnsi" w:hAnsiTheme="minorHAnsi"/>
+          <w:lang w:val="en-US"/>
+        </w:rPr>
+        <w:t>nfdas</w:t>
+      </w:r>
+      <w:proofErr w:type="spellEnd"/>
+      <w:r>
+        <w:rPr>
+          <w:rFonts w:asciiTheme="minorHAnsi" w:hAnsiTheme="minorHAnsi"/>
+          <w:lang w:val="en-US"/>
+        </w:rPr>
+        <w:t xml:space="preserve">; </w:t>
+      </w:r>
+      <w:proofErr w:type="spellStart"/>
+      <w:r>
+        <w:rPr>
+          <w:rFonts w:asciiTheme="minorHAnsi" w:hAnsiTheme="minorHAnsi"/>
+          <w:lang w:val="en-US"/>
+        </w:rPr>
+        <w:t>haee</w:t>
+      </w:r>
+      <w:proofErr w:type="spellEnd"/>
     </w:p>
     <w:sectPr>
       <w:pgSz w:w="11906" w:h="16838" w:code="9"/>

</xml_diff>